<commit_message>
Turning in the first lab
</commit_message>
<xml_diff>
--- a/Lab1/GIS5572_LabReport.docx
+++ b/Lab1/GIS5572_LabReport.docx
@@ -207,22 +207,19 @@
     </w:p>
     <w:p>
       <w:pPr>
-        <w:rPr>
-          <w:rFonts w:ascii="Times New Roman" w:eastAsia="Times New Roman" w:hAnsi="Times New Roman" w:cs="Times New Roman"/>
-        </w:rPr>
-      </w:pPr>
-    </w:p>
-    <w:p>
-      <w:pPr>
-        <w:rPr>
-          <w:rFonts w:ascii="Times New Roman" w:eastAsia="Times New Roman" w:hAnsi="Times New Roman" w:cs="Times New Roman"/>
-          <w:b/>
+        <w:pStyle w:val="Heading2"/>
+      </w:pPr>
+    </w:p>
+    <w:p>
+      <w:pPr>
+        <w:pStyle w:val="Heading2"/>
+        <w:rPr>
+          <w:rFonts w:ascii="Times New Roman" w:hAnsi="Times New Roman" w:cs="Times New Roman"/>
         </w:rPr>
       </w:pPr>
       <w:r>
         <w:rPr>
-          <w:rFonts w:ascii="Times New Roman" w:eastAsia="Times New Roman" w:hAnsi="Times New Roman" w:cs="Times New Roman"/>
-          <w:b/>
+          <w:rFonts w:ascii="Times New Roman" w:hAnsi="Times New Roman" w:cs="Times New Roman"/>
         </w:rPr>
         <w:t>Problem Statement</w:t>
       </w:r>
@@ -244,17 +241,7 @@
           <w:sz w:val="20"/>
           <w:szCs w:val="20"/>
         </w:rPr>
-        <w:t>Describe the specific problem and the context. Provide an illustrative figure and/or context map here. In the table, translate the qualitat</w:t>
-      </w:r>
-      <w:r>
-        <w:rPr>
-          <w:rFonts w:ascii="Times New Roman" w:eastAsia="Times New Roman" w:hAnsi="Times New Roman" w:cs="Times New Roman"/>
-          <w:i/>
-          <w:color w:val="D0CECE"/>
-          <w:sz w:val="20"/>
-          <w:szCs w:val="20"/>
-        </w:rPr>
-        <w:t>ive problem statement elements into specific requirements for the analysis.</w:t>
+        <w:t>Describe the specific problem and the context. Provide an illustrative figure and/or context map here. In the table, translate the qualitative problem statement elements into specific requirements for the analysis.</w:t>
       </w:r>
     </w:p>
     <w:p>
@@ -1091,25 +1078,22 @@
     </w:p>
     <w:p>
       <w:pPr>
-        <w:rPr>
-          <w:rFonts w:ascii="Times New Roman" w:eastAsia="Times New Roman" w:hAnsi="Times New Roman" w:cs="Times New Roman"/>
-          <w:color w:val="D0CECE"/>
-          <w:sz w:val="20"/>
-          <w:szCs w:val="20"/>
-        </w:rPr>
-      </w:pPr>
-    </w:p>
-    <w:p>
-      <w:pPr>
-        <w:rPr>
-          <w:rFonts w:ascii="Times New Roman" w:eastAsia="Times New Roman" w:hAnsi="Times New Roman" w:cs="Times New Roman"/>
-          <w:b/>
+        <w:pStyle w:val="Heading2"/>
+        <w:rPr>
+          <w:rFonts w:ascii="Times New Roman" w:hAnsi="Times New Roman" w:cs="Times New Roman"/>
+        </w:rPr>
+      </w:pPr>
+    </w:p>
+    <w:p>
+      <w:pPr>
+        <w:pStyle w:val="Heading2"/>
+        <w:rPr>
+          <w:rFonts w:ascii="Times New Roman" w:hAnsi="Times New Roman" w:cs="Times New Roman"/>
         </w:rPr>
       </w:pPr>
       <w:r>
         <w:rPr>
-          <w:rFonts w:ascii="Times New Roman" w:eastAsia="Times New Roman" w:hAnsi="Times New Roman" w:cs="Times New Roman"/>
-          <w:b/>
+          <w:rFonts w:ascii="Times New Roman" w:hAnsi="Times New Roman" w:cs="Times New Roman"/>
         </w:rPr>
         <w:t>Input Data</w:t>
       </w:r>
@@ -1315,6 +1299,7 @@
                 <w:sz w:val="20"/>
                 <w:szCs w:val="20"/>
               </w:rPr>
+              <w:lastRenderedPageBreak/>
               <w:t>1</w:t>
             </w:r>
           </w:p>
@@ -1645,15 +1630,14 @@
     </w:p>
     <w:p>
       <w:pPr>
-        <w:rPr>
-          <w:rFonts w:ascii="Times New Roman" w:eastAsia="Times New Roman" w:hAnsi="Times New Roman" w:cs="Times New Roman"/>
-          <w:b/>
+        <w:pStyle w:val="Heading2"/>
+        <w:rPr>
+          <w:rFonts w:ascii="Times New Roman" w:hAnsi="Times New Roman" w:cs="Times New Roman"/>
         </w:rPr>
       </w:pPr>
       <w:r>
         <w:rPr>
-          <w:rFonts w:ascii="Times New Roman" w:eastAsia="Times New Roman" w:hAnsi="Times New Roman" w:cs="Times New Roman"/>
-          <w:b/>
+          <w:rFonts w:ascii="Times New Roman" w:hAnsi="Times New Roman" w:cs="Times New Roman"/>
         </w:rPr>
         <w:t>Methods</w:t>
       </w:r>
@@ -1675,7 +1659,6 @@
           <w:sz w:val="20"/>
           <w:szCs w:val="20"/>
         </w:rPr>
-        <w:lastRenderedPageBreak/>
         <w:t>Include a data flow diagram or screenshot from model builder. Do references in line (</w:t>
       </w:r>
       <w:proofErr w:type="spellStart"/>
@@ -1720,17 +1703,7 @@
           <w:sz w:val="20"/>
           <w:szCs w:val="20"/>
         </w:rPr>
-        <w:t xml:space="preserve"> steps that you did to the input data in the data flow diagram. Provide natural language description of the most important steps, g</w:t>
-      </w:r>
-      <w:r>
-        <w:rPr>
-          <w:rFonts w:ascii="Times New Roman" w:eastAsia="Times New Roman" w:hAnsi="Times New Roman" w:cs="Times New Roman"/>
-          <w:i/>
-          <w:color w:val="D0CECE"/>
-          <w:sz w:val="20"/>
-          <w:szCs w:val="20"/>
-        </w:rPr>
-        <w:t>iving a narrative arc and provide well formatting screenshots with a boarder and centered throughout.</w:t>
+        <w:t xml:space="preserve"> steps that you did to the input data in the data flow diagram. Provide natural language description of the most important steps, giving a narrative arc and provide well formatting screenshots with a boarder and centered throughout.</w:t>
       </w:r>
     </w:p>
     <w:p>
@@ -1795,18 +1768,7 @@
             <w:szCs w:val="20"/>
             <w:u w:val="single"/>
           </w:rPr>
-          <w:t>https://www.visual-paradigm.com/t</w:t>
-        </w:r>
-        <w:r>
-          <w:rPr>
-            <w:rFonts w:ascii="Times New Roman" w:eastAsia="Times New Roman" w:hAnsi="Times New Roman" w:cs="Times New Roman"/>
-            <w:i/>
-            <w:color w:val="D0CECE"/>
-            <w:sz w:val="20"/>
-            <w:szCs w:val="20"/>
-            <w:u w:val="single"/>
-          </w:rPr>
-          <w:t>utorials/data-flow-diagram-dfd.jsp</w:t>
+          <w:t>https://www.visual-paradigm.com/tutorials/data-flow-diagram-dfd.jsp</w:t>
         </w:r>
       </w:hyperlink>
     </w:p>
@@ -1887,15 +1849,14 @@
     </w:p>
     <w:p>
       <w:pPr>
-        <w:rPr>
-          <w:rFonts w:ascii="Times New Roman" w:eastAsia="Times New Roman" w:hAnsi="Times New Roman" w:cs="Times New Roman"/>
-          <w:b/>
+        <w:pStyle w:val="Heading2"/>
+        <w:rPr>
+          <w:rFonts w:ascii="Times New Roman" w:hAnsi="Times New Roman" w:cs="Times New Roman"/>
         </w:rPr>
       </w:pPr>
       <w:r>
         <w:rPr>
-          <w:rFonts w:ascii="Times New Roman" w:eastAsia="Times New Roman" w:hAnsi="Times New Roman" w:cs="Times New Roman"/>
-          <w:b/>
+          <w:rFonts w:ascii="Times New Roman" w:hAnsi="Times New Roman" w:cs="Times New Roman"/>
         </w:rPr>
         <w:t>Results</w:t>
       </w:r>
@@ -1996,14 +1957,14 @@
     </w:p>
     <w:p>
       <w:pPr>
-        <w:rPr>
-          <w:rFonts w:ascii="Times New Roman" w:eastAsia="Times New Roman" w:hAnsi="Times New Roman" w:cs="Times New Roman"/>
+        <w:pStyle w:val="Heading3"/>
+        <w:rPr>
+          <w:rFonts w:ascii="Times New Roman" w:hAnsi="Times New Roman" w:cs="Times New Roman"/>
         </w:rPr>
       </w:pPr>
       <w:r>
         <w:rPr>
-          <w:rFonts w:ascii="Times New Roman" w:eastAsia="Times New Roman" w:hAnsi="Times New Roman" w:cs="Times New Roman"/>
-          <w:b/>
+          <w:rFonts w:ascii="Times New Roman" w:hAnsi="Times New Roman" w:cs="Times New Roman"/>
         </w:rPr>
         <w:t>Results Verification</w:t>
       </w:r>
@@ -2022,51 +1983,41 @@
           <w:sz w:val="20"/>
           <w:szCs w:val="20"/>
         </w:rPr>
-        <w:t>How do you know your results are correct? This can be a qualitative or quantitative verifi</w:t>
+        <w:t>How do you know your results are correct? This can be a qualitative or quantitative verification.</w:t>
       </w:r>
+    </w:p>
+    <w:p>
+      <w:pPr>
+        <w:rPr>
+          <w:rFonts w:ascii="Times New Roman" w:eastAsia="Times New Roman" w:hAnsi="Times New Roman" w:cs="Times New Roman"/>
+        </w:rPr>
+      </w:pPr>
+    </w:p>
+    <w:p>
+      <w:pPr>
+        <w:rPr>
+          <w:rFonts w:ascii="Times New Roman" w:eastAsia="Times New Roman" w:hAnsi="Times New Roman" w:cs="Times New Roman"/>
+        </w:rPr>
+      </w:pPr>
+    </w:p>
+    <w:p>
+      <w:pPr>
+        <w:pStyle w:val="Heading2"/>
+        <w:rPr>
+          <w:rFonts w:ascii="Times New Roman" w:hAnsi="Times New Roman" w:cs="Times New Roman"/>
+        </w:rPr>
+      </w:pPr>
+    </w:p>
+    <w:p>
+      <w:pPr>
+        <w:pStyle w:val="Heading2"/>
+        <w:rPr>
+          <w:rFonts w:ascii="Times New Roman" w:hAnsi="Times New Roman" w:cs="Times New Roman"/>
+        </w:rPr>
+      </w:pPr>
       <w:r>
         <w:rPr>
-          <w:rFonts w:ascii="Times New Roman" w:eastAsia="Times New Roman" w:hAnsi="Times New Roman" w:cs="Times New Roman"/>
-          <w:i/>
-          <w:color w:val="D0CECE"/>
-          <w:sz w:val="20"/>
-          <w:szCs w:val="20"/>
-        </w:rPr>
-        <w:t>cation.</w:t>
-      </w:r>
-    </w:p>
-    <w:p>
-      <w:pPr>
-        <w:rPr>
-          <w:rFonts w:ascii="Times New Roman" w:eastAsia="Times New Roman" w:hAnsi="Times New Roman" w:cs="Times New Roman"/>
-        </w:rPr>
-      </w:pPr>
-    </w:p>
-    <w:p>
-      <w:pPr>
-        <w:rPr>
-          <w:rFonts w:ascii="Times New Roman" w:eastAsia="Times New Roman" w:hAnsi="Times New Roman" w:cs="Times New Roman"/>
-        </w:rPr>
-      </w:pPr>
-    </w:p>
-    <w:p>
-      <w:pPr>
-        <w:rPr>
-          <w:rFonts w:ascii="Times New Roman" w:eastAsia="Times New Roman" w:hAnsi="Times New Roman" w:cs="Times New Roman"/>
-        </w:rPr>
-      </w:pPr>
-    </w:p>
-    <w:p>
-      <w:pPr>
-        <w:rPr>
-          <w:rFonts w:ascii="Times New Roman" w:eastAsia="Times New Roman" w:hAnsi="Times New Roman" w:cs="Times New Roman"/>
-          <w:b/>
-        </w:rPr>
-      </w:pPr>
-      <w:r>
-        <w:rPr>
-          <w:rFonts w:ascii="Times New Roman" w:eastAsia="Times New Roman" w:hAnsi="Times New Roman" w:cs="Times New Roman"/>
-          <w:b/>
+          <w:rFonts w:ascii="Times New Roman" w:hAnsi="Times New Roman" w:cs="Times New Roman"/>
         </w:rPr>
         <w:t>Discussion and Conclusion</w:t>
       </w:r>
@@ -2236,17 +2187,7 @@
           <w:sz w:val="20"/>
           <w:szCs w:val="20"/>
         </w:rPr>
-        <w:t>Fill out this rubric for yourself and include it in your lab report. The same rubric will be used to generate a</w:t>
-      </w:r>
-      <w:r>
-        <w:rPr>
-          <w:rFonts w:ascii="Times New Roman" w:eastAsia="Times New Roman" w:hAnsi="Times New Roman" w:cs="Times New Roman"/>
-          <w:i/>
-          <w:color w:val="D0CECE"/>
-          <w:sz w:val="20"/>
-          <w:szCs w:val="20"/>
-        </w:rPr>
-        <w:t xml:space="preserve"> grade in proportion to the points assigned in the syllabus to the assignment.</w:t>
+        <w:t>Fill out this rubric for yourself and include it in your lab report. The same rubric will be used to generate a grade in proportion to the points assigned in the syllabus to the assignment.</w:t>
       </w:r>
     </w:p>
     <w:tbl>
@@ -2713,16 +2654,7 @@
                 <w:sz w:val="16"/>
                 <w:szCs w:val="16"/>
               </w:rPr>
-              <w:t xml:space="preserve"> reading at a cursory-level, and in a 30 minute meeting at a deep le</w:t>
-            </w:r>
-            <w:r>
-              <w:rPr>
-                <w:rFonts w:ascii="Times New Roman" w:eastAsia="Times New Roman" w:hAnsi="Times New Roman" w:cs="Times New Roman"/>
-                <w:color w:val="000000"/>
-                <w:sz w:val="16"/>
-                <w:szCs w:val="16"/>
-              </w:rPr>
-              <w:t xml:space="preserve">vel </w:t>
+              <w:t xml:space="preserve"> reading at a cursory-level, and in a 30 minute meeting at a deep level </w:t>
             </w:r>
             <w:r>
               <w:rPr>
@@ -3006,7 +2938,6 @@
                 <w:b/>
                 <w:color w:val="000000"/>
               </w:rPr>
-              <w:lastRenderedPageBreak/>
               <w:t>Verification</w:t>
             </w:r>
           </w:p>
@@ -3858,7 +3789,6 @@
     <w:basedOn w:val="Normal"/>
     <w:next w:val="Normal"/>
     <w:uiPriority w:val="9"/>
-    <w:semiHidden/>
     <w:unhideWhenUsed/>
     <w:qFormat/>
     <w:pPr>
@@ -3878,7 +3808,6 @@
     <w:basedOn w:val="Normal"/>
     <w:next w:val="Normal"/>
     <w:uiPriority w:val="9"/>
-    <w:semiHidden/>
     <w:unhideWhenUsed/>
     <w:qFormat/>
     <w:pPr>

</xml_diff>